<commit_message>
astah atualizado, e tudo mais
</commit_message>
<xml_diff>
--- a/DocumentosPFC/2 - Atividades do Negocio.docx
+++ b/DocumentosPFC/2 - Atividades do Negocio.docx
@@ -154,33 +154,7 @@
           <w:szCs w:val="40"/>
           <w:lang w:val="pt-BR" w:eastAsia="zh-CN" w:bidi="ar-SA"/>
         </w:rPr>
-        <w:t>Cin</w:t>
-      </w:r>
-      <w:r>
-        <w:rPr>
-          <w:rFonts w:eastAsia="Times New Roman" w:cs="Arial"/>
-          <w:b/>
-          <w:bCs/>
-          <w:color w:val="auto"/>
-          <w:kern w:val="0"/>
-          <w:sz w:val="40"/>
-          <w:szCs w:val="40"/>
-          <w:lang w:val="pt-BR" w:eastAsia="zh-CN" w:bidi="ar-SA"/>
-        </w:rPr>
-        <w:t>e</w:t>
-      </w:r>
-      <w:r>
-        <w:rPr>
-          <w:rFonts w:eastAsia="Times New Roman" w:cs="Arial"/>
-          <w:b/>
-          <w:bCs/>
-          <w:color w:val="auto"/>
-          <w:kern w:val="0"/>
-          <w:sz w:val="40"/>
-          <w:szCs w:val="40"/>
-          <w:lang w:val="pt-BR" w:eastAsia="zh-CN" w:bidi="ar-SA"/>
-        </w:rPr>
-        <w:t>fy</w:t>
+        <w:t>Cinefy</w:t>
       </w:r>
     </w:p>
     <w:p>
@@ -1088,7 +1062,6 @@
               <w:sz w:val="22"/>
               <w:szCs w:val="22"/>
               <w:vanish w:val="false"/>
-              <w:rFonts w:ascii="Arial" w:hAnsi="Arial"/>
               <w:lang w:val="pt-BR" w:eastAsia="pt-BR"/>
             </w:rPr>
             <w:instrText> TOC \z \o "1-3" \u \h</w:instrText>
@@ -1100,7 +1073,6 @@
               <w:sz w:val="22"/>
               <w:szCs w:val="22"/>
               <w:vanish w:val="false"/>
-              <w:rFonts w:ascii="Arial" w:hAnsi="Arial"/>
               <w:lang w:val="pt-BR" w:eastAsia="pt-BR"/>
             </w:rPr>
             <w:fldChar w:fldCharType="separate"/>
@@ -1110,7 +1082,6 @@
               <w:rPr>
                 <w:webHidden/>
                 <w:rStyle w:val="IndexLink"/>
-                <w:rFonts w:ascii="Arial" w:hAnsi="Arial"/>
                 <w:vanish w:val="false"/>
                 <w:sz w:val="22"/>
                 <w:szCs w:val="22"/>
@@ -1121,7 +1092,7 @@
             <w:r>
               <w:rPr>
                 <w:rStyle w:val="IndexLink"/>
-                <w:rFonts w:cs="Calibri" w:ascii="Arial" w:hAnsi="Arial"/>
+                <w:rFonts w:cs="Calibri"/>
                 <w:sz w:val="22"/>
                 <w:szCs w:val="22"/>
                 <w:lang w:val="pt-BR" w:eastAsia="pt-BR"/>
@@ -1131,7 +1102,6 @@
             <w:r>
               <w:rPr>
                 <w:rStyle w:val="IndexLink"/>
-                <w:rFonts w:ascii="Arial" w:hAnsi="Arial"/>
                 <w:sz w:val="22"/>
                 <w:szCs w:val="22"/>
                 <w:lang w:val="pt-BR" w:eastAsia="pt-BR"/>
@@ -1157,7 +1127,6 @@
               <w:rPr>
                 <w:webHidden/>
                 <w:rStyle w:val="IndexLink"/>
-                <w:rFonts w:ascii="Arial" w:hAnsi="Arial"/>
                 <w:vanish w:val="false"/>
                 <w:sz w:val="22"/>
                 <w:szCs w:val="22"/>
@@ -1168,7 +1137,7 @@
             <w:r>
               <w:rPr>
                 <w:rStyle w:val="IndexLink"/>
-                <w:rFonts w:cs="Calibri" w:ascii="Arial" w:hAnsi="Arial"/>
+                <w:rFonts w:cs="Calibri"/>
                 <w:sz w:val="22"/>
                 <w:szCs w:val="22"/>
                 <w:lang w:val="pt-BR" w:eastAsia="pt-BR"/>
@@ -1178,7 +1147,6 @@
             <w:r>
               <w:rPr>
                 <w:rStyle w:val="IndexLink"/>
-                <w:rFonts w:ascii="Arial" w:hAnsi="Arial"/>
                 <w:sz w:val="22"/>
                 <w:szCs w:val="22"/>
                 <w:lang w:val="pt-BR" w:eastAsia="pt-BR"/>
@@ -1204,7 +1172,6 @@
               <w:rPr>
                 <w:webHidden/>
                 <w:rStyle w:val="IndexLink"/>
-                <w:rFonts w:ascii="Arial" w:hAnsi="Arial"/>
                 <w:vanish w:val="false"/>
                 <w:sz w:val="22"/>
                 <w:szCs w:val="22"/>
@@ -1215,7 +1182,7 @@
             <w:r>
               <w:rPr>
                 <w:rStyle w:val="IndexLink"/>
-                <w:rFonts w:cs="Calibri" w:ascii="Arial" w:hAnsi="Arial"/>
+                <w:rFonts w:cs="Calibri"/>
                 <w:sz w:val="22"/>
                 <w:szCs w:val="22"/>
                 <w:lang w:val="pt-BR" w:eastAsia="pt-BR"/>
@@ -1225,7 +1192,6 @@
             <w:r>
               <w:rPr>
                 <w:rStyle w:val="IndexLink"/>
-                <w:rFonts w:ascii="Arial" w:hAnsi="Arial"/>
                 <w:sz w:val="22"/>
                 <w:szCs w:val="22"/>
                 <w:lang w:val="pt-BR" w:eastAsia="pt-BR"/>
@@ -1251,7 +1217,6 @@
               <w:rPr>
                 <w:webHidden/>
                 <w:rStyle w:val="IndexLink"/>
-                <w:rFonts w:ascii="Arial" w:hAnsi="Arial"/>
                 <w:vanish w:val="false"/>
                 <w:sz w:val="22"/>
                 <w:szCs w:val="22"/>
@@ -1262,7 +1227,7 @@
             <w:r>
               <w:rPr>
                 <w:rStyle w:val="IndexLink"/>
-                <w:rFonts w:cs="Calibri" w:ascii="Arial" w:hAnsi="Arial"/>
+                <w:rFonts w:cs="Calibri"/>
                 <w:sz w:val="22"/>
                 <w:szCs w:val="22"/>
                 <w:lang w:val="pt-BR" w:eastAsia="pt-BR"/>
@@ -1272,7 +1237,6 @@
             <w:r>
               <w:rPr>
                 <w:rStyle w:val="IndexLink"/>
-                <w:rFonts w:ascii="Arial" w:hAnsi="Arial"/>
                 <w:sz w:val="22"/>
                 <w:szCs w:val="22"/>
                 <w:lang w:val="pt-BR" w:eastAsia="pt-BR"/>
@@ -1298,7 +1262,6 @@
               <w:rPr>
                 <w:webHidden/>
                 <w:rStyle w:val="IndexLink"/>
-                <w:rFonts w:ascii="Arial" w:hAnsi="Arial"/>
                 <w:vanish w:val="false"/>
                 <w:sz w:val="22"/>
                 <w:szCs w:val="22"/>
@@ -1309,7 +1272,7 @@
             <w:r>
               <w:rPr>
                 <w:rStyle w:val="IndexLink"/>
-                <w:rFonts w:cs="Calibri" w:ascii="Arial" w:hAnsi="Arial"/>
+                <w:rFonts w:cs="Calibri"/>
                 <w:sz w:val="22"/>
                 <w:szCs w:val="22"/>
                 <w:lang w:val="pt-BR" w:eastAsia="pt-BR"/>
@@ -1319,7 +1282,6 @@
             <w:r>
               <w:rPr>
                 <w:rStyle w:val="IndexLink"/>
-                <w:rFonts w:ascii="Arial" w:hAnsi="Arial"/>
                 <w:sz w:val="22"/>
                 <w:szCs w:val="22"/>
                 <w:lang w:val="pt-BR" w:eastAsia="pt-BR"/>
@@ -1345,7 +1307,6 @@
               <w:rPr>
                 <w:webHidden/>
                 <w:rStyle w:val="IndexLink"/>
-                <w:rFonts w:ascii="Arial" w:hAnsi="Arial"/>
                 <w:vanish w:val="false"/>
                 <w:sz w:val="22"/>
                 <w:szCs w:val="22"/>
@@ -1356,7 +1317,7 @@
             <w:r>
               <w:rPr>
                 <w:rStyle w:val="IndexLink"/>
-                <w:rFonts w:cs="Calibri" w:ascii="Arial" w:hAnsi="Arial"/>
+                <w:rFonts w:cs="Calibri"/>
                 <w:sz w:val="22"/>
                 <w:szCs w:val="22"/>
                 <w:lang w:val="pt-BR" w:eastAsia="pt-BR"/>
@@ -1366,7 +1327,6 @@
             <w:r>
               <w:rPr>
                 <w:rStyle w:val="IndexLink"/>
-                <w:rFonts w:ascii="Arial" w:hAnsi="Arial"/>
                 <w:sz w:val="22"/>
                 <w:szCs w:val="22"/>
                 <w:lang w:val="pt-BR" w:eastAsia="pt-BR"/>
@@ -1401,7 +1361,7 @@
           </w:pPr>
           <w:r>
             <w:rPr>
-              <w:rFonts w:cs="Calibri" w:ascii="Arial" w:hAnsi="Arial"/>
+              <w:rFonts w:cs="Calibri"/>
               <w:sz w:val="22"/>
               <w:szCs w:val="22"/>
               <w:lang w:val="pt-BR" w:eastAsia="pt-BR"/>
@@ -1410,7 +1370,7 @@
           </w:r>
           <w:r>
             <w:rPr>
-              <w:rFonts w:eastAsia="Times New Roman" w:cs="Calibri" w:ascii="Arial" w:hAnsi="Arial"/>
+              <w:rFonts w:eastAsia="Times New Roman" w:cs="Calibri"/>
               <w:color w:val="auto"/>
               <w:kern w:val="0"/>
               <w:sz w:val="22"/>
@@ -1424,7 +1384,8 @@
               <w:rPr>
                 <w:webHidden/>
                 <w:rStyle w:val="IndexLink"/>
-                <w:rFonts w:eastAsia="Times New Roman" w:cs="Calibri" w:ascii="Arial" w:hAnsi="Arial"/>
+                <w:rFonts w:eastAsia="Times New Roman" w:cs="Calibri"/>
+                <w:vanish w:val="false"/>
                 <w:color w:val="auto"/>
                 <w:kern w:val="0"/>
                 <w:sz w:val="22"/>
@@ -1460,7 +1421,7 @@
           </w:pPr>
           <w:r>
             <w:rPr>
-              <w:rFonts w:eastAsia="Times New Roman" w:cs="Calibri" w:ascii="Arial" w:hAnsi="Arial"/>
+              <w:rFonts w:eastAsia="Times New Roman" w:cs="Calibri"/>
               <w:color w:val="auto"/>
               <w:kern w:val="0"/>
               <w:sz w:val="22"/>
@@ -1471,7 +1432,7 @@
           </w:r>
           <w:r>
             <w:rPr>
-              <w:rFonts w:eastAsia="Times New Roman" w:cs="Calibri" w:ascii="Arial" w:hAnsi="Arial"/>
+              <w:rFonts w:eastAsia="Times New Roman" w:cs="Calibri"/>
               <w:color w:val="auto"/>
               <w:kern w:val="0"/>
               <w:sz w:val="22"/>
@@ -1485,7 +1446,8 @@
               <w:rPr>
                 <w:webHidden/>
                 <w:rStyle w:val="IndexLink"/>
-                <w:rFonts w:eastAsia="Times New Roman" w:cs="Calibri" w:ascii="Arial" w:hAnsi="Arial"/>
+                <w:rFonts w:eastAsia="Times New Roman" w:cs="Calibri"/>
+                <w:vanish w:val="false"/>
                 <w:color w:val="auto"/>
                 <w:kern w:val="0"/>
                 <w:sz w:val="22"/>
@@ -1496,38 +1458,16 @@
               <w:t>5</w:t>
             </w:r>
           </w:hyperlink>
-        </w:p>
-        <w:p>
-          <w:pPr>
-            <w:pStyle w:val="Normal"/>
-            <w:numPr>
-              <w:ilvl w:val="0"/>
-              <w:numId w:val="0"/>
-            </w:numPr>
-            <w:tabs>
-              <w:tab w:val="clear" w:pos="720"/>
-              <w:tab w:val="left" w:pos="1100" w:leader="none"/>
-              <w:tab w:val="right" w:pos="9890" w:leader="dot"/>
-            </w:tabs>
-            <w:ind w:left="1800" w:hanging="0"/>
-            <w:rPr>
-              <w:rFonts w:ascii="Arial" w:hAnsi="Arial"/>
-              <w:sz w:val="22"/>
-              <w:szCs w:val="22"/>
-            </w:rPr>
-          </w:pPr>
           <w:r>
             <w:rPr>
-              <w:rFonts w:ascii="Arial" w:hAnsi="Arial"/>
+              <w:rStyle w:val="IndexLink"/>
               <w:sz w:val="22"/>
+              <w:kern w:val="0"/>
               <w:szCs w:val="22"/>
-            </w:rPr>
-          </w:r>
-          <w:r>
-            <w:rPr>
-              <w:sz w:val="22"/>
-              <w:szCs w:val="22"/>
-              <w:rFonts w:ascii="Arial" w:hAnsi="Arial"/>
+              <w:vanish w:val="false"/>
+              <w:rFonts w:eastAsia="Times New Roman" w:cs="Calibri"/>
+              <w:color w:val="auto"/>
+              <w:lang w:val="pt-BR" w:eastAsia="pt-BR" w:bidi="ar-SA"/>
             </w:rPr>
             <w:fldChar w:fldCharType="end"/>
           </w:r>
@@ -1537,6 +1477,32 @@
     <w:p>
       <w:pPr>
         <w:pStyle w:val="Normal"/>
+        <w:numPr>
+          <w:ilvl w:val="0"/>
+          <w:numId w:val="0"/>
+        </w:numPr>
+        <w:tabs>
+          <w:tab w:val="clear" w:pos="720"/>
+          <w:tab w:val="left" w:pos="1100" w:leader="none"/>
+          <w:tab w:val="right" w:pos="9890" w:leader="dot"/>
+        </w:tabs>
+        <w:ind w:left="1800" w:hanging="0"/>
+        <w:rPr>
+          <w:rFonts w:ascii="Arial" w:hAnsi="Arial"/>
+          <w:sz w:val="22"/>
+          <w:szCs w:val="22"/>
+        </w:rPr>
+      </w:pPr>
+      <w:r>
+        <w:rPr>
+          <w:sz w:val="22"/>
+          <w:szCs w:val="22"/>
+        </w:rPr>
+      </w:r>
+    </w:p>
+    <w:p>
+      <w:pPr>
+        <w:pStyle w:val="Normal"/>
         <w:rPr>
           <w:rFonts w:ascii="Calibri" w:hAnsi="Calibri" w:cs="Calibri"/>
           <w:sz w:val="22"/>
@@ -1853,18 +1819,32 @@
         <w:pStyle w:val="Normal"/>
         <w:jc w:val="both"/>
         <w:rPr>
-          <w:rFonts w:cs="Arial"/>
-          <w:color w:val="FF0000"/>
-          <w:lang w:val="pt-BR"/>
-        </w:rPr>
-      </w:pPr>
-      <w:r>
-        <w:rPr>
-          <w:rFonts w:cs="Arial"/>
-          <w:color w:val="FF0000"/>
-          <w:lang w:val="pt-BR"/>
-        </w:rPr>
-        <w:t>A atividade de Cadastro se resume na criação de usuário no sistema. O processo é realizado pelo próprio usuário que oferece informações importantes como nome, e-mail, senha e, o mais importante, preferências de gêneros de filmes. Através das informações disponibilizadas o sistema poderá selecionar filmes adequados com os gostos do usuário para realizar indicações.</w:t>
+          <w:color w:val="000000"/>
+        </w:rPr>
+      </w:pPr>
+      <w:r>
+        <w:rPr>
+          <w:rFonts w:cs="Arial"/>
+          <w:color w:val="000000"/>
+          <w:lang w:val="pt-BR"/>
+        </w:rPr>
+        <w:t xml:space="preserve">A atividade de Cadastro se resume na criação de usuário no sistema. O processo é realizado pelo próprio usuário que oferece informações importantes como nome, e-mail, senha e, o mais importante, preferências de gêneros de filmes </w:t>
+      </w:r>
+      <w:r>
+        <w:rPr>
+          <w:rFonts w:cs="Arial"/>
+          <w:color w:val="000000"/>
+          <w:lang w:val="pt-BR"/>
+        </w:rPr>
+        <w:t>entre outros</w:t>
+      </w:r>
+      <w:r>
+        <w:rPr>
+          <w:rFonts w:cs="Arial"/>
+          <w:color w:val="000000"/>
+          <w:lang w:val="pt-BR"/>
+        </w:rPr>
+        <w:t>. Através das informações disponibilizadas o sistema poderá selecionar filmes adequados com os gostos do usuário para realizar indicações.</w:t>
       </w:r>
     </w:p>
     <w:p>
@@ -2113,15 +2093,13 @@
         <w:pStyle w:val="Normal"/>
         <w:jc w:val="both"/>
         <w:rPr>
-          <w:rFonts w:cs="Arial"/>
-          <w:color w:val="FF0000"/>
-          <w:lang w:val="pt-BR"/>
-        </w:rPr>
-      </w:pPr>
-      <w:r>
-        <w:rPr>
-          <w:rFonts w:cs="Arial"/>
-          <w:color w:val="FF0000"/>
+          <w:color w:val="000000"/>
+        </w:rPr>
+      </w:pPr>
+      <w:r>
+        <w:rPr>
+          <w:rFonts w:cs="Arial"/>
+          <w:color w:val="000000"/>
           <w:lang w:val="pt-BR"/>
         </w:rPr>
         <w:t>Depois de criado seu perfil no aplicativo o usuário pode visualizar listas de indicações de filmes (baseadas nas suas preferências no momento do cadastro). Após realizar o login o usuário visualiza a indicação e classifica como “gostei” ou “não gostei”. Todos os filmes classificados como “gostei” são separados em uma lista pessoal do usuário, na qual ele pode consultar todas as indicações. Quando o filme é classificado como “não gostei” o usuário pode inclui-lo na lista de indicações negativas e visualizar uma nova sugestão.</w:t>
@@ -2251,19 +2229,7 @@
         <w:rPr>
           <w:lang w:val="pt-BR"/>
         </w:rPr>
-        <w:t xml:space="preserve">Atividade </w:t>
-      </w:r>
-      <w:r>
-        <w:rPr>
-          <w:lang w:val="pt-BR"/>
-        </w:rPr>
-        <w:t>3</w:t>
-      </w:r>
-      <w:r>
-        <w:rPr>
-          <w:lang w:val="pt-BR"/>
-        </w:rPr>
-        <w:t xml:space="preserve"> – Análise de Filme</w:t>
+        <w:t>Atividade 3 – Análise de Filme</w:t>
       </w:r>
     </w:p>
     <w:p>
@@ -2339,15 +2305,13 @@
         <w:pStyle w:val="Normal"/>
         <w:jc w:val="both"/>
         <w:rPr>
-          <w:rFonts w:cs="Arial"/>
-          <w:color w:val="FF0000"/>
-          <w:lang w:val="pt-BR"/>
-        </w:rPr>
-      </w:pPr>
-      <w:r>
-        <w:rPr>
-          <w:rFonts w:cs="Arial"/>
-          <w:color w:val="FF0000"/>
+          <w:color w:val="000000"/>
+        </w:rPr>
+      </w:pPr>
+      <w:r>
+        <w:rPr>
+          <w:rFonts w:cs="Arial"/>
+          <w:color w:val="000000"/>
           <w:lang w:val="pt-BR"/>
         </w:rPr>
         <w:t>Depois que preparou sua lista de interesse o usuário poderá analisar os filmes separados e realizar avaliações. Ele seleciona um filme da lista e atribui uma nota, essa nota será utilizada para gerar uma média geral dos votos relacionados ao filme. Caso o usuário possua algum filme na sua lista de interesse e tenha se arrependido poderá exclui-lo.</w:t>
@@ -2359,14 +2323,14 @@
         <w:jc w:val="both"/>
         <w:rPr>
           <w:rFonts w:cs="Arial"/>
-          <w:color w:val="FF0000"/>
-          <w:lang w:val="pt-BR"/>
-        </w:rPr>
-      </w:pPr>
-      <w:r>
-        <w:rPr>
-          <w:rFonts w:cs="Arial"/>
-          <w:color w:val="FF0000"/>
+          <w:color w:val="000000"/>
+          <w:lang w:val="pt-BR"/>
+        </w:rPr>
+      </w:pPr>
+      <w:r>
+        <w:rPr>
+          <w:rFonts w:cs="Arial"/>
+          <w:color w:val="000000"/>
           <w:lang w:val="pt-BR"/>
         </w:rPr>
       </w:r>
@@ -2376,15 +2340,13 @@
         <w:pStyle w:val="Normal"/>
         <w:jc w:val="both"/>
         <w:rPr>
-          <w:rFonts w:cs="Arial"/>
-          <w:color w:val="FF0000"/>
-          <w:lang w:val="pt-BR"/>
-        </w:rPr>
-      </w:pPr>
-      <w:r>
-        <w:rPr>
-          <w:rFonts w:cs="Arial"/>
-          <w:color w:val="FF0000"/>
+          <w:color w:val="000000"/>
+        </w:rPr>
+      </w:pPr>
+      <w:r>
+        <w:rPr>
+          <w:rFonts w:cs="Arial"/>
+          <w:color w:val="000000"/>
           <w:lang w:val="pt-BR"/>
         </w:rPr>
         <w:t>A qualquer momento o usuário poderá realizar busca por novas sugestões.</w:t>
@@ -2517,7 +2479,7 @@
               <wp:positionV relativeFrom="paragraph">
                 <wp:posOffset>4445</wp:posOffset>
               </wp:positionV>
-              <wp:extent cx="2022475" cy="403225"/>
+              <wp:extent cx="2023110" cy="403860"/>
               <wp:effectExtent l="0" t="0" r="0" b="0"/>
               <wp:wrapSquare wrapText="largest"/>
               <wp:docPr id="5" name="Frame2"/>
@@ -2528,7 +2490,7 @@
                     <wps:spPr>
                       <a:xfrm>
                         <a:off x="0" y="0"/>
-                        <a:ext cx="2021760" cy="402480"/>
+                        <a:ext cx="2022480" cy="403200"/>
                       </a:xfrm>
                       <a:prstGeom prst="rect">
                         <a:avLst/>
@@ -2606,7 +2568,7 @@
                               <w:color w:val="000000"/>
                               <w:lang w:val="pt-BR"/>
                             </w:rPr>
-                            <w:t>7</w:t>
+                            <w:t>5</w:t>
                           </w:r>
                           <w:r>
                             <w:rPr>
@@ -2754,7 +2716,7 @@
         </mc:Choice>
         <mc:Fallback>
           <w:pict>
-            <v:rect id="shape_0" ID="Frame2" stroked="f" style="position:absolute;margin-left:387.05pt;margin-top:0.35pt;width:159.15pt;height:31.65pt;mso-position-horizontal-relative:page" wp14:anchorId="612D3339">
+            <v:rect id="shape_0" ID="Frame2" stroked="f" style="position:absolute;margin-left:387.05pt;margin-top:0.35pt;width:159.2pt;height:31.7pt;mso-position-horizontal-relative:page" wp14:anchorId="612D3339">
               <w10:wrap type="square"/>
               <v:fill o:detectmouseclick="t" on="false"/>
               <v:stroke color="#3465a4" joinstyle="round" endcap="flat"/>
@@ -2820,7 +2782,7 @@
                         <w:color w:val="000000"/>
                         <w:lang w:val="pt-BR"/>
                       </w:rPr>
-                      <w:t>7</w:t>
+                      <w:t>5</w:t>
                     </w:r>
                     <w:r>
                       <w:rPr>
@@ -3505,7 +3467,6 @@
         </w:tabs>
         <w:ind w:left="1440" w:hanging="360"/>
       </w:pPr>
-      <w:rPr/>
     </w:lvl>
     <w:lvl w:ilvl="1">
       <w:start w:val="3"/>
@@ -3518,7 +3479,6 @@
         </w:tabs>
         <w:ind w:left="1800" w:hanging="360"/>
       </w:pPr>
-      <w:rPr/>
     </w:lvl>
     <w:lvl w:ilvl="2">
       <w:start w:val="1"/>

</xml_diff>